<commit_message>
Homework week 6 added
</commit_message>
<xml_diff>
--- a/Repository_link.docx
+++ b/Repository_link.docx
@@ -43,11 +43,82 @@
           <w:lang w:val="en-US"/>
         </w:rPr>
       </w:pPr>
+      <w:hyperlink r:id="rId4" w:history="1">
+        <w:r>
+          <w:rPr>
+            <w:rStyle w:val="Hyperlink"/>
+            <w:lang w:val="en-US"/>
+          </w:rPr>
+          <w:t>https://github.com/LeoSuzu/Data_Structure_and_Algorythms.git</w:t>
+        </w:r>
+      </w:hyperlink>
+    </w:p>
+    <w:p>
+      <w:pPr>
+        <w:rPr>
+          <w:lang w:val="en-US"/>
+        </w:rPr>
+      </w:pPr>
+    </w:p>
+    <w:p>
+      <w:pPr>
+        <w:rPr>
+          <w:lang w:val="en-US"/>
+        </w:rPr>
+      </w:pPr>
+      <w:proofErr w:type="spellStart"/>
       <w:r>
         <w:rPr>
           <w:lang w:val="en-US"/>
         </w:rPr>
-        <w:t>https://github.com/LeoSuzu/Data_Structure_and_Algorythms.git</w:t>
+        <w:t>Viikko</w:t>
+      </w:r>
+      <w:proofErr w:type="spellEnd"/>
+      <w:r>
+        <w:rPr>
+          <w:lang w:val="en-US"/>
+        </w:rPr>
+        <w:t xml:space="preserve"> 7</w:t>
+      </w:r>
+    </w:p>
+    <w:p>
+      <w:pPr>
+        <w:rPr>
+          <w:lang w:val="en-US"/>
+        </w:rPr>
+      </w:pPr>
+    </w:p>
+    <w:p>
+      <w:pPr>
+        <w:rPr>
+          <w:lang w:val="fi-FI"/>
+        </w:rPr>
+      </w:pPr>
+      <w:r>
+        <w:rPr>
+          <w:lang w:val="fi-FI"/>
+        </w:rPr>
+        <w:t xml:space="preserve">En saanut ollenkaan koodia </w:t>
+      </w:r>
+      <w:proofErr w:type="spellStart"/>
+      <w:r>
+        <w:rPr>
+          <w:lang w:val="fi-FI"/>
+        </w:rPr>
+        <w:t>tomimaan</w:t>
+      </w:r>
+      <w:proofErr w:type="spellEnd"/>
+      <w:r>
+        <w:rPr>
+          <w:lang w:val="fi-FI"/>
+        </w:rPr>
+        <w:t xml:space="preserve"> enkä p</w:t>
+      </w:r>
+      <w:r>
+        <w:rPr>
+          <w:lang w:val="fi-FI"/>
+        </w:rPr>
+        <w:t>ystynyt tekemään tehtäviä.</w:t>
       </w:r>
     </w:p>
     <w:sectPr>
@@ -586,6 +657,29 @@
       <w:szCs w:val="32"/>
     </w:rPr>
   </w:style>
+  <w:style w:type="character" w:styleId="Hyperlink">
+    <w:name w:val="Hyperlink"/>
+    <w:basedOn w:val="DefaultParagraphFont"/>
+    <w:uiPriority w:val="99"/>
+    <w:unhideWhenUsed/>
+    <w:rsid w:val="00BC6B9B"/>
+    <w:rPr>
+      <w:color w:val="0563C1" w:themeColor="hyperlink"/>
+      <w:u w:val="single"/>
+    </w:rPr>
+  </w:style>
+  <w:style w:type="character" w:styleId="UnresolvedMention">
+    <w:name w:val="Unresolved Mention"/>
+    <w:basedOn w:val="DefaultParagraphFont"/>
+    <w:uiPriority w:val="99"/>
+    <w:semiHidden/>
+    <w:unhideWhenUsed/>
+    <w:rsid w:val="00BC6B9B"/>
+    <w:rPr>
+      <w:color w:val="605E5C"/>
+      <w:shd w:val="clear" w:color="auto" w:fill="E1DFDD"/>
+    </w:rPr>
+  </w:style>
 </w:styles>
 </file>
 

</xml_diff>

<commit_message>
"PostFix calculator file added"
</commit_message>
<xml_diff>
--- a/Repository_link.docx
+++ b/Repository_link.docx
@@ -43,42 +43,11 @@
           <w:lang w:val="en-US"/>
         </w:rPr>
       </w:pPr>
-      <w:hyperlink r:id="rId4" w:history="1">
-        <w:r>
-          <w:rPr>
-            <w:rStyle w:val="Hyperlink"/>
-            <w:lang w:val="en-US"/>
-          </w:rPr>
-          <w:t>https://github.com/LeoSuzu/Data_Structure_and_Algorythms.git</w:t>
-        </w:r>
-      </w:hyperlink>
-    </w:p>
-    <w:p>
-      <w:pPr>
-        <w:rPr>
-          <w:lang w:val="en-US"/>
-        </w:rPr>
-      </w:pPr>
-    </w:p>
-    <w:p>
-      <w:pPr>
-        <w:rPr>
-          <w:lang w:val="en-US"/>
-        </w:rPr>
-      </w:pPr>
-      <w:proofErr w:type="spellStart"/>
       <w:r>
         <w:rPr>
           <w:lang w:val="en-US"/>
         </w:rPr>
-        <w:t>Viikko</w:t>
-      </w:r>
-      <w:proofErr w:type="spellEnd"/>
-      <w:r>
-        <w:rPr>
-          <w:lang w:val="en-US"/>
-        </w:rPr>
-        <w:t xml:space="preserve"> 7</w:t>
+        <w:t>https://github.com/LeoSuzu/Data_Structure_and_Algorythms.git</w:t>
       </w:r>
     </w:p>
     <w:p>
@@ -87,39 +56,6 @@
           <w:lang w:val="en-US"/>
         </w:rPr>
       </w:pPr>
-    </w:p>
-    <w:p>
-      <w:pPr>
-        <w:rPr>
-          <w:lang w:val="fi-FI"/>
-        </w:rPr>
-      </w:pPr>
-      <w:r>
-        <w:rPr>
-          <w:lang w:val="fi-FI"/>
-        </w:rPr>
-        <w:t xml:space="preserve">En saanut ollenkaan koodia </w:t>
-      </w:r>
-      <w:proofErr w:type="spellStart"/>
-      <w:r>
-        <w:rPr>
-          <w:lang w:val="fi-FI"/>
-        </w:rPr>
-        <w:t>tomimaan</w:t>
-      </w:r>
-      <w:proofErr w:type="spellEnd"/>
-      <w:r>
-        <w:rPr>
-          <w:lang w:val="fi-FI"/>
-        </w:rPr>
-        <w:t xml:space="preserve"> enkä p</w:t>
-      </w:r>
-      <w:r>
-        <w:rPr>
-          <w:lang w:val="fi-FI"/>
-        </w:rPr>
-        <w:t>ystynyt tekemään tehtäviä.</w:t>
-      </w:r>
     </w:p>
     <w:sectPr>
       <w:pgSz w:w="11906" w:h="16838"/>

</xml_diff>

<commit_message>
<char> Removed from main and modified node.h as in example.
</commit_message>
<xml_diff>
--- a/Repository_link.docx
+++ b/Repository_link.docx
@@ -40,22 +40,19 @@
     <w:p>
       <w:pPr>
         <w:rPr>
+          <w:sz w:val="20"/>
+          <w:szCs w:val="20"/>
           <w:lang w:val="en-US"/>
         </w:rPr>
       </w:pPr>
       <w:r>
         <w:rPr>
+          <w:sz w:val="20"/>
+          <w:szCs w:val="20"/>
           <w:lang w:val="en-US"/>
         </w:rPr>
-        <w:t>https://github.com/LeoSuzu/Data_Structure_and_Algorythms.git</w:t>
+        <w:t>https://github.com/LeoSuzu/Data_Structure_and_Algorythms/tree/main/Homeworks/week8</w:t>
       </w:r>
-    </w:p>
-    <w:p>
-      <w:pPr>
-        <w:rPr>
-          <w:lang w:val="en-US"/>
-        </w:rPr>
-      </w:pPr>
     </w:p>
     <w:sectPr>
       <w:pgSz w:w="11906" w:h="16838"/>

</xml_diff>